<commit_message>
change to deliverable 1
</commit_message>
<xml_diff>
--- a/Living Document Deliverable 1.docx
+++ b/Living Document Deliverable 1.docx
@@ -514,8 +514,6 @@
             <w:br w:type="page"/>
           </w:r>
         </w:p>
-        <w:bookmarkStart w:id="0" w:name="_GoBack" w:displacedByCustomXml="next"/>
-        <w:bookmarkEnd w:id="0" w:displacedByCustomXml="next"/>
       </w:sdtContent>
     </w:sdt>
     <w:sdt>
@@ -570,7 +568,7 @@
           <w:r>
             <w:fldChar w:fldCharType="separate"/>
           </w:r>
-          <w:hyperlink w:anchor="_Toc31807026" w:history="1">
+          <w:hyperlink w:anchor="_Toc31841303" w:history="1">
             <w:r>
               <w:rPr>
                 <w:rStyle w:val="Hyperlink"/>
@@ -597,7 +595,7 @@
                 <w:noProof/>
                 <w:webHidden/>
               </w:rPr>
-              <w:instrText xml:space="preserve"> PAGEREF _Toc31807026 \h </w:instrText>
+              <w:instrText xml:space="preserve"> PAGEREF _Toc31841303 \h </w:instrText>
             </w:r>
             <w:r>
               <w:rPr>
@@ -640,7 +638,7 @@
               <w:lang w:val="en-CA"/>
             </w:rPr>
           </w:pPr>
-          <w:hyperlink w:anchor="_Toc31807027" w:history="1">
+          <w:hyperlink w:anchor="_Toc31841304" w:history="1">
             <w:r>
               <w:rPr>
                 <w:rStyle w:val="Hyperlink"/>
@@ -667,7 +665,7 @@
                 <w:noProof/>
                 <w:webHidden/>
               </w:rPr>
-              <w:instrText xml:space="preserve"> PAGEREF _Toc31807027 \h </w:instrText>
+              <w:instrText xml:space="preserve"> PAGEREF _Toc31841304 \h </w:instrText>
             </w:r>
             <w:r>
               <w:rPr>
@@ -710,7 +708,7 @@
               <w:lang w:val="en-CA"/>
             </w:rPr>
           </w:pPr>
-          <w:hyperlink w:anchor="_Toc31807028" w:history="1">
+          <w:hyperlink w:anchor="_Toc31841305" w:history="1">
             <w:r>
               <w:rPr>
                 <w:rStyle w:val="Hyperlink"/>
@@ -737,7 +735,7 @@
                 <w:noProof/>
                 <w:webHidden/>
               </w:rPr>
-              <w:instrText xml:space="preserve"> PAGEREF _Toc31807028 \h </w:instrText>
+              <w:instrText xml:space="preserve"> PAGEREF _Toc31841305 \h </w:instrText>
             </w:r>
             <w:r>
               <w:rPr>
@@ -780,7 +778,7 @@
               <w:lang w:val="en-CA"/>
             </w:rPr>
           </w:pPr>
-          <w:hyperlink w:anchor="_Toc31807029" w:history="1">
+          <w:hyperlink w:anchor="_Toc31841306" w:history="1">
             <w:r>
               <w:rPr>
                 <w:rStyle w:val="Hyperlink"/>
@@ -807,7 +805,7 @@
                 <w:noProof/>
                 <w:webHidden/>
               </w:rPr>
-              <w:instrText xml:space="preserve"> PAGEREF _Toc31807029 \h </w:instrText>
+              <w:instrText xml:space="preserve"> PAGEREF _Toc31841306 \h </w:instrText>
             </w:r>
             <w:r>
               <w:rPr>
@@ -850,7 +848,7 @@
               <w:lang w:val="en-CA"/>
             </w:rPr>
           </w:pPr>
-          <w:hyperlink w:anchor="_Toc31807030" w:history="1">
+          <w:hyperlink w:anchor="_Toc31841307" w:history="1">
             <w:r>
               <w:rPr>
                 <w:rStyle w:val="Hyperlink"/>
@@ -877,7 +875,7 @@
                 <w:noProof/>
                 <w:webHidden/>
               </w:rPr>
-              <w:instrText xml:space="preserve"> PAGEREF _Toc31807030 \h </w:instrText>
+              <w:instrText xml:space="preserve"> PAGEREF _Toc31841307 \h </w:instrText>
             </w:r>
             <w:r>
               <w:rPr>
@@ -920,7 +918,7 @@
               <w:lang w:val="en-CA"/>
             </w:rPr>
           </w:pPr>
-          <w:hyperlink w:anchor="_Toc31807031" w:history="1">
+          <w:hyperlink w:anchor="_Toc31841308" w:history="1">
             <w:r>
               <w:rPr>
                 <w:rStyle w:val="Hyperlink"/>
@@ -947,7 +945,7 @@
                 <w:noProof/>
                 <w:webHidden/>
               </w:rPr>
-              <w:instrText xml:space="preserve"> PAGEREF _Toc31807031 \h </w:instrText>
+              <w:instrText xml:space="preserve"> PAGEREF _Toc31841308 \h </w:instrText>
             </w:r>
             <w:r>
               <w:rPr>
@@ -990,7 +988,7 @@
               <w:lang w:val="en-CA"/>
             </w:rPr>
           </w:pPr>
-          <w:hyperlink w:anchor="_Toc31807032" w:history="1">
+          <w:hyperlink w:anchor="_Toc31841309" w:history="1">
             <w:r>
               <w:rPr>
                 <w:rStyle w:val="Hyperlink"/>
@@ -1017,7 +1015,7 @@
                 <w:noProof/>
                 <w:webHidden/>
               </w:rPr>
-              <w:instrText xml:space="preserve"> PAGEREF _Toc31807032 \h </w:instrText>
+              <w:instrText xml:space="preserve"> PAGEREF _Toc31841309 \h </w:instrText>
             </w:r>
             <w:r>
               <w:rPr>
@@ -1060,7 +1058,7 @@
               <w:lang w:val="en-CA"/>
             </w:rPr>
           </w:pPr>
-          <w:hyperlink w:anchor="_Toc31807033" w:history="1">
+          <w:hyperlink w:anchor="_Toc31841310" w:history="1">
             <w:r>
               <w:rPr>
                 <w:rStyle w:val="Hyperlink"/>
@@ -1087,7 +1085,7 @@
                 <w:noProof/>
                 <w:webHidden/>
               </w:rPr>
-              <w:instrText xml:space="preserve"> PAGEREF _Toc31807033 \h </w:instrText>
+              <w:instrText xml:space="preserve"> PAGEREF _Toc31841310 \h </w:instrText>
             </w:r>
             <w:r>
               <w:rPr>
@@ -1130,7 +1128,7 @@
               <w:lang w:val="en-CA"/>
             </w:rPr>
           </w:pPr>
-          <w:hyperlink w:anchor="_Toc31807034" w:history="1">
+          <w:hyperlink w:anchor="_Toc31841311" w:history="1">
             <w:r>
               <w:rPr>
                 <w:rStyle w:val="Hyperlink"/>
@@ -1157,7 +1155,7 @@
                 <w:noProof/>
                 <w:webHidden/>
               </w:rPr>
-              <w:instrText xml:space="preserve"> PAGEREF _Toc31807034 \h </w:instrText>
+              <w:instrText xml:space="preserve"> PAGEREF _Toc31841311 \h </w:instrText>
             </w:r>
             <w:r>
               <w:rPr>
@@ -1200,7 +1198,7 @@
               <w:lang w:val="en-CA"/>
             </w:rPr>
           </w:pPr>
-          <w:hyperlink w:anchor="_Toc31807035" w:history="1">
+          <w:hyperlink w:anchor="_Toc31841312" w:history="1">
             <w:r>
               <w:rPr>
                 <w:rStyle w:val="Hyperlink"/>
@@ -1227,7 +1225,7 @@
                 <w:noProof/>
                 <w:webHidden/>
               </w:rPr>
-              <w:instrText xml:space="preserve"> PAGEREF _Toc31807035 \h </w:instrText>
+              <w:instrText xml:space="preserve"> PAGEREF _Toc31841312 \h </w:instrText>
             </w:r>
             <w:r>
               <w:rPr>
@@ -1270,7 +1268,7 @@
               <w:lang w:val="en-CA"/>
             </w:rPr>
           </w:pPr>
-          <w:hyperlink w:anchor="_Toc31807036" w:history="1">
+          <w:hyperlink w:anchor="_Toc31841313" w:history="1">
             <w:r>
               <w:rPr>
                 <w:rStyle w:val="Hyperlink"/>
@@ -1297,7 +1295,7 @@
                 <w:noProof/>
                 <w:webHidden/>
               </w:rPr>
-              <w:instrText xml:space="preserve"> PAGEREF _Toc31807036 \h </w:instrText>
+              <w:instrText xml:space="preserve"> PAGEREF _Toc31841313 \h </w:instrText>
             </w:r>
             <w:r>
               <w:rPr>
@@ -1340,7 +1338,7 @@
               <w:lang w:val="en-CA"/>
             </w:rPr>
           </w:pPr>
-          <w:hyperlink w:anchor="_Toc31807037" w:history="1">
+          <w:hyperlink w:anchor="_Toc31841314" w:history="1">
             <w:r>
               <w:rPr>
                 <w:rStyle w:val="Hyperlink"/>
@@ -1367,7 +1365,7 @@
                 <w:noProof/>
                 <w:webHidden/>
               </w:rPr>
-              <w:instrText xml:space="preserve"> PAGEREF _Toc31807037 \h </w:instrText>
+              <w:instrText xml:space="preserve"> PAGEREF _Toc31841314 \h </w:instrText>
             </w:r>
             <w:r>
               <w:rPr>
@@ -1410,7 +1408,7 @@
               <w:lang w:val="en-CA"/>
             </w:rPr>
           </w:pPr>
-          <w:hyperlink w:anchor="_Toc31807038" w:history="1">
+          <w:hyperlink w:anchor="_Toc31841315" w:history="1">
             <w:r>
               <w:rPr>
                 <w:rStyle w:val="Hyperlink"/>
@@ -1437,7 +1435,7 @@
                 <w:noProof/>
                 <w:webHidden/>
               </w:rPr>
-              <w:instrText xml:space="preserve"> PAGEREF _Toc31807038 \h </w:instrText>
+              <w:instrText xml:space="preserve"> PAGEREF _Toc31841315 \h </w:instrText>
             </w:r>
             <w:r>
               <w:rPr>
@@ -1480,7 +1478,7 @@
               <w:lang w:val="en-CA"/>
             </w:rPr>
           </w:pPr>
-          <w:hyperlink w:anchor="_Toc31807039" w:history="1">
+          <w:hyperlink w:anchor="_Toc31841316" w:history="1">
             <w:r>
               <w:rPr>
                 <w:rStyle w:val="Hyperlink"/>
@@ -1507,7 +1505,7 @@
                 <w:noProof/>
                 <w:webHidden/>
               </w:rPr>
-              <w:instrText xml:space="preserve"> PAGEREF _Toc31807039 \h </w:instrText>
+              <w:instrText xml:space="preserve"> PAGEREF _Toc31841316 \h </w:instrText>
             </w:r>
             <w:r>
               <w:rPr>
@@ -1550,7 +1548,7 @@
               <w:lang w:val="en-CA"/>
             </w:rPr>
           </w:pPr>
-          <w:hyperlink w:anchor="_Toc31807040" w:history="1">
+          <w:hyperlink w:anchor="_Toc31841317" w:history="1">
             <w:r>
               <w:rPr>
                 <w:rStyle w:val="Hyperlink"/>
@@ -1577,7 +1575,7 @@
                 <w:noProof/>
                 <w:webHidden/>
               </w:rPr>
-              <w:instrText xml:space="preserve"> PAGEREF _Toc31807040 \h </w:instrText>
+              <w:instrText xml:space="preserve"> PAGEREF _Toc31841317 \h </w:instrText>
             </w:r>
             <w:r>
               <w:rPr>
@@ -1620,7 +1618,7 @@
               <w:lang w:val="en-CA"/>
             </w:rPr>
           </w:pPr>
-          <w:hyperlink w:anchor="_Toc31807041" w:history="1">
+          <w:hyperlink w:anchor="_Toc31841318" w:history="1">
             <w:r>
               <w:rPr>
                 <w:rStyle w:val="Hyperlink"/>
@@ -1647,7 +1645,7 @@
                 <w:noProof/>
                 <w:webHidden/>
               </w:rPr>
-              <w:instrText xml:space="preserve"> PAGEREF _Toc31807041 \h </w:instrText>
+              <w:instrText xml:space="preserve"> PAGEREF _Toc31841318 \h </w:instrText>
             </w:r>
             <w:r>
               <w:rPr>
@@ -1690,7 +1688,7 @@
               <w:lang w:val="en-CA"/>
             </w:rPr>
           </w:pPr>
-          <w:hyperlink w:anchor="_Toc31807042" w:history="1">
+          <w:hyperlink w:anchor="_Toc31841319" w:history="1">
             <w:r>
               <w:rPr>
                 <w:rStyle w:val="Hyperlink"/>
@@ -1717,7 +1715,7 @@
                 <w:noProof/>
                 <w:webHidden/>
               </w:rPr>
-              <w:instrText xml:space="preserve"> PAGEREF _Toc31807042 \h </w:instrText>
+              <w:instrText xml:space="preserve"> PAGEREF _Toc31841319 \h </w:instrText>
             </w:r>
             <w:r>
               <w:rPr>
@@ -1760,13 +1758,13 @@
               <w:lang w:val="en-CA"/>
             </w:rPr>
           </w:pPr>
-          <w:hyperlink w:anchor="_Toc31807043" w:history="1">
+          <w:hyperlink w:anchor="_Toc31841320" w:history="1">
             <w:r>
               <w:rPr>
                 <w:rStyle w:val="Hyperlink"/>
                 <w:noProof/>
               </w:rPr>
-              <w:t>System Architecture</w:t>
+              <w:t>High Level System Architecture</w:t>
             </w:r>
             <w:r>
               <w:rPr>
@@ -1787,7 +1785,7 @@
                 <w:noProof/>
                 <w:webHidden/>
               </w:rPr>
-              <w:instrText xml:space="preserve"> PAGEREF _Toc31807043 \h </w:instrText>
+              <w:instrText xml:space="preserve"> PAGEREF _Toc31841320 \h </w:instrText>
             </w:r>
             <w:r>
               <w:rPr>
@@ -1850,22 +1848,22 @@
       <w:pPr>
         <w:pStyle w:val="Heading1"/>
       </w:pPr>
-      <w:bookmarkStart w:id="1" w:name="_Toc31807026"/>
+      <w:bookmarkStart w:id="0" w:name="_Toc31841303"/>
       <w:r>
         <w:lastRenderedPageBreak/>
         <w:t>Supplemental Project Information</w:t>
       </w:r>
+      <w:bookmarkEnd w:id="0"/>
+    </w:p>
+    <w:p>
+      <w:pPr>
+        <w:pStyle w:val="Heading2"/>
+      </w:pPr>
+      <w:bookmarkStart w:id="1" w:name="_Toc31841304"/>
+      <w:r>
+        <w:t>General Coding Standards</w:t>
+      </w:r>
       <w:bookmarkEnd w:id="1"/>
-    </w:p>
-    <w:p>
-      <w:pPr>
-        <w:pStyle w:val="Heading2"/>
-      </w:pPr>
-      <w:bookmarkStart w:id="2" w:name="_Toc31807027"/>
-      <w:r>
-        <w:t>General Coding Standards</w:t>
-      </w:r>
-      <w:bookmarkEnd w:id="2"/>
     </w:p>
     <w:p>
       <w:pPr>
@@ -1929,23 +1927,7 @@
           <w:rFonts w:ascii="Segoe UI" w:hAnsi="Segoe UI" w:cs="Segoe UI"/>
           <w:color w:val="24292E"/>
         </w:rPr>
-        <w:t xml:space="preserve">Control statements will have their starting brace on the end of the first line, with the closing brace first on the last line in the style of the following… If (x == y) </w:t>
-      </w:r>
-      <w:proofErr w:type="gramStart"/>
-      <w:r>
-        <w:rPr>
-          <w:rFonts w:ascii="Segoe UI" w:hAnsi="Segoe UI" w:cs="Segoe UI"/>
-          <w:color w:val="24292E"/>
-        </w:rPr>
-        <w:t>{ z</w:t>
-      </w:r>
-      <w:proofErr w:type="gramEnd"/>
-      <w:r>
-        <w:rPr>
-          <w:rFonts w:ascii="Segoe UI" w:hAnsi="Segoe UI" w:cs="Segoe UI"/>
-          <w:color w:val="24292E"/>
-        </w:rPr>
-        <w:t>++; }</w:t>
+        <w:t>Control statements will have their starting brace on the end of the first line, with the closing brace first on the last line in the style of the following… If (x == y) { z++; }</w:t>
       </w:r>
     </w:p>
     <w:p>
@@ -1966,23 +1948,7 @@
           <w:rFonts w:ascii="Segoe UI" w:hAnsi="Segoe UI" w:cs="Segoe UI"/>
           <w:color w:val="24292E"/>
         </w:rPr>
-        <w:t xml:space="preserve">Use a space after language specific keywords such as if, for, case, do, while, foreach, </w:t>
-      </w:r>
-      <w:proofErr w:type="spellStart"/>
-      <w:r>
-        <w:rPr>
-          <w:rFonts w:ascii="Segoe UI" w:hAnsi="Segoe UI" w:cs="Segoe UI"/>
-          <w:color w:val="24292E"/>
-        </w:rPr>
-        <w:t>etc</w:t>
-      </w:r>
-      <w:proofErr w:type="spellEnd"/>
-      <w:r>
-        <w:rPr>
-          <w:rFonts w:ascii="Segoe UI" w:hAnsi="Segoe UI" w:cs="Segoe UI"/>
-          <w:color w:val="24292E"/>
-        </w:rPr>
-        <w:t>…</w:t>
+        <w:t>Use a space after language specific keywords such as if, for, case, do, while, foreach, etc…</w:t>
       </w:r>
     </w:p>
     <w:p>
@@ -2128,49 +2094,25 @@
       </w:pPr>
       <w:r>
         <w:lastRenderedPageBreak/>
-        <w:t xml:space="preserve">La </w:t>
-      </w:r>
-      <w:proofErr w:type="spellStart"/>
-      <w:r>
-        <w:t>Brehandaise</w:t>
-      </w:r>
-      <w:proofErr w:type="spellEnd"/>
-      <w:r>
-        <w:t xml:space="preserve"> Catering</w:t>
+        <w:t>La Brehandaise Catering</w:t>
       </w:r>
     </w:p>
     <w:p>
       <w:pPr>
         <w:pStyle w:val="Heading1"/>
       </w:pPr>
-      <w:bookmarkStart w:id="3" w:name="_Toc31807028"/>
+      <w:bookmarkStart w:id="2" w:name="_Toc31841305"/>
       <w:r>
         <w:t>Client Profile</w:t>
       </w:r>
-      <w:bookmarkEnd w:id="3"/>
-    </w:p>
-    <w:p>
-      <w:pPr>
-        <w:spacing w:before="240" w:after="240"/>
-      </w:pPr>
-      <w:r>
-        <w:t xml:space="preserve">La </w:t>
-      </w:r>
-      <w:proofErr w:type="spellStart"/>
-      <w:r>
-        <w:t>Brehandaise</w:t>
-      </w:r>
-      <w:proofErr w:type="spellEnd"/>
-      <w:r>
-        <w:t xml:space="preserve"> Catering is a small business based in Richmond Hill that has been operating since 2008. The catering is prepared for corporate functions, and private events which can scale from small to large all around the Greater Toronto Area. Customer Satisfaction is important for La </w:t>
-      </w:r>
-      <w:proofErr w:type="spellStart"/>
-      <w:r>
-        <w:t>Brehandaise</w:t>
-      </w:r>
-      <w:proofErr w:type="spellEnd"/>
-      <w:r>
-        <w:t xml:space="preserve"> and maintaining friendly relationships with their customers is a top priority.</w:t>
+      <w:bookmarkEnd w:id="2"/>
+    </w:p>
+    <w:p>
+      <w:pPr>
+        <w:spacing w:before="240" w:after="240"/>
+      </w:pPr>
+      <w:r>
+        <w:t>La Brehandaise Catering is a small business based in Richmond Hill that has been operating since 2008. The catering is prepared for corporate functions, and private events which can scale from small to large all around the Greater Toronto Area. Customer Satisfaction is important for La Brehandaise and maintaining friendly relationships with their customers is a top priority.</w:t>
       </w:r>
     </w:p>
     <w:p>
@@ -2269,15 +2211,7 @@
         <w:spacing w:before="240" w:after="240"/>
       </w:pPr>
       <w:r>
-        <w:t xml:space="preserve">The team has a very busy schedule, always preparing and sending off meals. They have a convenient store location in Richmond Hill, so they also </w:t>
-      </w:r>
-      <w:proofErr w:type="gramStart"/>
-      <w:r>
-        <w:t>have to</w:t>
-      </w:r>
-      <w:proofErr w:type="gramEnd"/>
-      <w:r>
-        <w:t xml:space="preserve"> manage their store and customers as well.</w:t>
+        <w:t>The team has a very busy schedule, always preparing and sending off meals. They have a convenient store location in Richmond Hill, so they also have to manage their store and customers as well.</w:t>
       </w:r>
     </w:p>
     <w:p>
@@ -2313,7 +2247,342 @@
       <w:pPr>
         <w:pStyle w:val="Heading1"/>
       </w:pPr>
-      <w:bookmarkStart w:id="4" w:name="_Toc31807029"/>
+      <w:bookmarkStart w:id="3" w:name="_Toc31841312"/>
+      <w:r>
+        <w:lastRenderedPageBreak/>
+        <w:t>Team Profile</w:t>
+      </w:r>
+      <w:bookmarkEnd w:id="3"/>
+    </w:p>
+    <w:p>
+      <w:pPr>
+        <w:spacing w:before="240" w:after="240"/>
+      </w:pPr>
+      <w:r>
+        <w:rPr>
+          <w:b/>
+        </w:rPr>
+        <w:t>Baran</w:t>
+      </w:r>
+      <w:r>
+        <w:t xml:space="preserve"> </w:t>
+      </w:r>
+      <w:r>
+        <w:rPr>
+          <w:b/>
+        </w:rPr>
+        <w:t>Cetin</w:t>
+      </w:r>
+      <w:r>
+        <w:t xml:space="preserve"> – 3rd year Systems Analyst Student from Sheridan College with a background data analysis and web programming from my previous co-op placements. He has a solid fundamental understanding of system design and programming concepts but also enjoys building web/mobile applications. Prior to this program he was working as a junior consultant at an accounting software solutions company called Sandham Adams which used Microsoft Dynamics 365 - Business Central as their platform.</w:t>
+      </w:r>
+    </w:p>
+    <w:p>
+      <w:r>
+        <w:rPr>
+          <w:b/>
+        </w:rPr>
+        <w:t xml:space="preserve">Garrett Hofland </w:t>
+      </w:r>
+      <w:r>
+        <w:t>- 3rd year Systems Analyst student from Sheridan college with experience in web technologies and log tracking. With work experience at Rogers Communications, he has a strong foundation in working through projects from start to finish, negotiating between both business team members and developers to deliver complete products.</w:t>
+      </w:r>
+    </w:p>
+    <w:p/>
+    <w:p>
+      <w:r>
+        <w:rPr>
+          <w:b/>
+        </w:rPr>
+        <w:t xml:space="preserve">Jonathan Czupryna </w:t>
+      </w:r>
+      <w:r>
+        <w:t>– 3rd year Systems Analyst Student from Sheridan College with networking and administration from previous co-op.  In high school I have solid fundamentals in coding due to my 3 semesters of coding in high school, and I also have a great understanding of design a SQL database and managing it with a project I made at my last co-op.</w:t>
+      </w:r>
+    </w:p>
+    <w:p/>
+    <w:p>
+      <w:r>
+        <w:rPr>
+          <w:b/>
+        </w:rPr>
+        <w:t xml:space="preserve">Saher Gill </w:t>
+      </w:r>
+      <w:r>
+        <w:t>– 3rd year Systems Analyst Student from Sheridan College with database administration and system security experience from previous work placements. Using his experiences from Region of Peel as a Service Desk Analyst, Saher is able to understand and identify issues based on information provided by clients. He has built strong skills in database administration and security through his co-op placement at SCI Group. With these skills, Saher will be able to assist in delivering a high quality and fully functioning product.</w:t>
+      </w:r>
+    </w:p>
+    <w:p>
+      <w:pPr>
+        <w:spacing w:before="240" w:after="240"/>
+        <w:rPr>
+          <w:b/>
+          <w:sz w:val="28"/>
+          <w:szCs w:val="28"/>
+        </w:rPr>
+      </w:pPr>
+    </w:p>
+    <w:p>
+      <w:pPr>
+        <w:spacing w:before="240" w:after="240"/>
+        <w:rPr>
+          <w:b/>
+          <w:sz w:val="28"/>
+          <w:szCs w:val="28"/>
+        </w:rPr>
+      </w:pPr>
+    </w:p>
+    <w:p>
+      <w:pPr>
+        <w:spacing w:before="240" w:after="240"/>
+        <w:rPr>
+          <w:b/>
+          <w:sz w:val="28"/>
+          <w:szCs w:val="28"/>
+        </w:rPr>
+      </w:pPr>
+    </w:p>
+    <w:p>
+      <w:pPr>
+        <w:spacing w:before="240" w:after="240"/>
+        <w:rPr>
+          <w:b/>
+          <w:sz w:val="28"/>
+          <w:szCs w:val="28"/>
+        </w:rPr>
+      </w:pPr>
+    </w:p>
+    <w:p>
+      <w:pPr>
+        <w:spacing w:before="240" w:after="240"/>
+        <w:rPr>
+          <w:b/>
+          <w:sz w:val="28"/>
+          <w:szCs w:val="28"/>
+        </w:rPr>
+      </w:pPr>
+    </w:p>
+    <w:p>
+      <w:pPr>
+        <w:spacing w:before="240" w:after="240"/>
+        <w:rPr>
+          <w:b/>
+          <w:sz w:val="28"/>
+          <w:szCs w:val="28"/>
+        </w:rPr>
+      </w:pPr>
+    </w:p>
+    <w:p>
+      <w:pPr>
+        <w:spacing w:before="240" w:after="240"/>
+        <w:rPr>
+          <w:b/>
+          <w:sz w:val="28"/>
+          <w:szCs w:val="28"/>
+        </w:rPr>
+      </w:pPr>
+    </w:p>
+    <w:p>
+      <w:pPr>
+        <w:pStyle w:val="Heading1"/>
+      </w:pPr>
+      <w:bookmarkStart w:id="4" w:name="_Toc31841313"/>
+      <w:r>
+        <w:lastRenderedPageBreak/>
+        <w:t>System Vision</w:t>
+      </w:r>
+      <w:bookmarkEnd w:id="4"/>
+    </w:p>
+    <w:p>
+      <w:pPr>
+        <w:spacing w:before="240" w:after="240"/>
+      </w:pPr>
+      <w:r>
+        <w:t>La Brehandaise catering, just as the name suggests, is primarily a catering business. La Brehandaise catering is trying to expand their business into a local restaurant where people can order in person or place orders online. The primary issue is the lack of an ordering system since their current website is still only focused on displaying catering services.</w:t>
+      </w:r>
+    </w:p>
+    <w:p>
+      <w:pPr>
+        <w:spacing w:before="240" w:after="240"/>
+      </w:pPr>
+      <w:r>
+        <w:t>La Brehandaise catering is currently looking for a system that would allow customers to order food online for pickup or delivery. They also host cooking training sessions, which they want users to be able to register for. This will help them in expanding the reach of their business by allowing local customers to order or register from the convenience of their own homes.</w:t>
+      </w:r>
+    </w:p>
+    <w:p>
+      <w:pPr>
+        <w:spacing w:before="240" w:after="240"/>
+      </w:pPr>
+      <w:r>
+        <w:t>Our proposed system will have both the desired functionalities built into their site, with a dashboard to administrate the site. The dashboard will allow La Brehandaise to manage their menu, cooking lessons, and online orders, as well as update the calendar. We will also create a mobile app to allow customers to view everything on the website and place orders, but with the convenience of an app. We will integrate a weekly newsletter that customers can sign up for to keep up to date on La Brehandaise catering.</w:t>
+      </w:r>
+    </w:p>
+    <w:p>
+      <w:pPr>
+        <w:pStyle w:val="Heading1"/>
+      </w:pPr>
+      <w:bookmarkStart w:id="5" w:name="_Toc31841314"/>
+      <w:r>
+        <w:t>Existing System Description</w:t>
+      </w:r>
+      <w:bookmarkEnd w:id="5"/>
+    </w:p>
+    <w:p>
+      <w:pPr>
+        <w:pStyle w:val="Heading2"/>
+      </w:pPr>
+      <w:bookmarkStart w:id="6" w:name="_Toc31841315"/>
+      <w:r>
+        <w:t>Primary Stakeholders and Descriptions</w:t>
+      </w:r>
+      <w:bookmarkEnd w:id="6"/>
+      <w:r>
+        <w:t xml:space="preserve"> </w:t>
+      </w:r>
+    </w:p>
+    <w:p>
+      <w:pPr>
+        <w:spacing w:before="240" w:after="240"/>
+        <w:contextualSpacing/>
+        <w:rPr>
+          <w:b/>
+          <w:bCs/>
+          <w:sz w:val="24"/>
+          <w:szCs w:val="24"/>
+        </w:rPr>
+      </w:pPr>
+      <w:r>
+        <w:rPr>
+          <w:b/>
+          <w:bCs/>
+        </w:rPr>
+        <w:t>Customer</w:t>
+      </w:r>
+    </w:p>
+    <w:p>
+      <w:pPr>
+        <w:spacing w:before="240" w:after="240"/>
+        <w:contextualSpacing/>
+      </w:pPr>
+      <w:r>
+        <w:t>Customers come in three categories, customers purchasing items in the front of store, customers who are looking for catering services, and customers that want to participate in cooking classes</w:t>
+      </w:r>
+    </w:p>
+    <w:p>
+      <w:pPr>
+        <w:spacing w:before="240" w:after="240"/>
+        <w:contextualSpacing/>
+      </w:pPr>
+      <w:r>
+        <w:rPr>
+          <w:b/>
+          <w:bCs/>
+        </w:rPr>
+        <w:t>Pierre-Yvon Poilbout</w:t>
+      </w:r>
+      <w:r>
+        <w:t xml:space="preserve"> </w:t>
+      </w:r>
+    </w:p>
+    <w:p>
+      <w:pPr>
+        <w:spacing w:before="240" w:after="240"/>
+        <w:contextualSpacing/>
+      </w:pPr>
+      <w:r>
+        <w:t>- Store manager, delivery driver and primary business contact</w:t>
+      </w:r>
+    </w:p>
+    <w:p>
+      <w:pPr>
+        <w:spacing w:before="240" w:after="240"/>
+        <w:contextualSpacing/>
+      </w:pPr>
+      <w:r>
+        <w:rPr>
+          <w:b/>
+          <w:bCs/>
+        </w:rPr>
+        <w:t>Pascal Poilbout</w:t>
+      </w:r>
+      <w:r>
+        <w:t xml:space="preserve"> </w:t>
+      </w:r>
+    </w:p>
+    <w:p>
+      <w:pPr>
+        <w:spacing w:before="240" w:after="240"/>
+        <w:contextualSpacing/>
+      </w:pPr>
+      <w:r>
+        <w:t>- Head chef and owner</w:t>
+      </w:r>
+    </w:p>
+    <w:p>
+      <w:pPr>
+        <w:spacing w:before="240" w:after="240"/>
+        <w:contextualSpacing/>
+      </w:pPr>
+      <w:r>
+        <w:rPr>
+          <w:b/>
+          <w:bCs/>
+        </w:rPr>
+        <w:t>Martial Poilbout</w:t>
+      </w:r>
+      <w:r>
+        <w:t xml:space="preserve"> </w:t>
+      </w:r>
+    </w:p>
+    <w:p>
+      <w:pPr>
+        <w:spacing w:before="240" w:after="240"/>
+        <w:contextualSpacing/>
+      </w:pPr>
+      <w:r>
+        <w:t>- Executive chef</w:t>
+      </w:r>
+    </w:p>
+    <w:p>
+      <w:pPr>
+        <w:spacing w:before="240" w:after="240"/>
+        <w:contextualSpacing/>
+      </w:pPr>
+      <w:r>
+        <w:rPr>
+          <w:b/>
+          <w:bCs/>
+        </w:rPr>
+        <w:t>IT Consultant and Web Designer</w:t>
+      </w:r>
+      <w:r>
+        <w:t xml:space="preserve"> </w:t>
+      </w:r>
+    </w:p>
+    <w:p>
+      <w:pPr>
+        <w:spacing w:before="240" w:after="240"/>
+        <w:contextualSpacing/>
+      </w:pPr>
+      <w:r>
+        <w:t>- Designed and maintains the website as it stands in its current form</w:t>
+      </w:r>
+    </w:p>
+    <w:p>
+      <w:pPr>
+        <w:spacing w:before="240" w:after="240"/>
+        <w:rPr>
+          <w:b/>
+          <w:sz w:val="28"/>
+          <w:szCs w:val="28"/>
+        </w:rPr>
+      </w:pPr>
+    </w:p>
+    <w:p>
+      <w:pPr>
+        <w:pStyle w:val="Heading1"/>
+      </w:pPr>
+      <w:bookmarkStart w:id="7" w:name="_Toc31841306"/>
       <w:r>
         <w:lastRenderedPageBreak/>
         <w:t xml:space="preserve">Feasible </w:t>
@@ -2321,17 +2590,17 @@
       <w:r>
         <w:t>Risks</w:t>
       </w:r>
-      <w:bookmarkEnd w:id="4"/>
+      <w:bookmarkEnd w:id="7"/>
     </w:p>
     <w:p>
       <w:pPr>
         <w:pStyle w:val="Heading2"/>
       </w:pPr>
-      <w:bookmarkStart w:id="5" w:name="_Toc31807030"/>
+      <w:bookmarkStart w:id="8" w:name="_Toc31841307"/>
       <w:r>
         <w:t>Scope:</w:t>
       </w:r>
-      <w:bookmarkEnd w:id="5"/>
+      <w:bookmarkEnd w:id="8"/>
     </w:p>
     <w:p>
       <w:pPr>
@@ -2351,11 +2620,11 @@
       <w:pPr>
         <w:pStyle w:val="Heading2"/>
       </w:pPr>
-      <w:bookmarkStart w:id="6" w:name="_Toc31807031"/>
+      <w:bookmarkStart w:id="9" w:name="_Toc31841308"/>
       <w:r>
         <w:t>Schedule:</w:t>
       </w:r>
-      <w:bookmarkEnd w:id="6"/>
+      <w:bookmarkEnd w:id="9"/>
     </w:p>
     <w:p>
       <w:pPr>
@@ -2369,40 +2638,32 @@
       <w:pPr>
         <w:pStyle w:val="Heading2"/>
       </w:pPr>
-      <w:bookmarkStart w:id="7" w:name="_Toc31807032"/>
+      <w:bookmarkStart w:id="10" w:name="_Toc31841309"/>
       <w:r>
         <w:t>Security Risks:</w:t>
       </w:r>
-      <w:bookmarkEnd w:id="7"/>
-    </w:p>
-    <w:p>
-      <w:pPr>
-        <w:spacing w:before="240" w:after="240"/>
-      </w:pPr>
-      <w:r>
-        <w:t xml:space="preserve">We are advancing at incredible speeds; technology is constantly changing and a lot of the data we work with is ending up on the internet. For that reason, online security is a growing industry because of the increased threats targeting those who are unaware of the methods of ‘attacking’. As a team it is important for us to be educated and aware of these threats and avoid flaws by using well-known secure reliable practices when developing the system for La </w:t>
-      </w:r>
-      <w:proofErr w:type="spellStart"/>
-      <w:r>
-        <w:t>Brehandaise</w:t>
-      </w:r>
-      <w:proofErr w:type="spellEnd"/>
-      <w:r>
-        <w:t>. It is important to incorporate security as it will ensure transaction integrity and confidentiality which will lead to more potential customers.</w:t>
+      <w:bookmarkEnd w:id="10"/>
+    </w:p>
+    <w:p>
+      <w:pPr>
+        <w:spacing w:before="240" w:after="240"/>
+      </w:pPr>
+      <w:r>
+        <w:t>We are advancing at incredible speeds; technology is constantly changing and a lot of the data we work with is ending up on the internet. For that reason, online security is a growing industry because of the increased threats targeting those who are unaware of the methods of ‘attacking’. As a team it is important for us to be educated and aware of these threats and avoid flaws by using well-known secure reliable practices when developing the system for La Brehandaise. It is important to incorporate security as it will ensure transaction integrity and confidentiality which will lead to more potential customers.</w:t>
       </w:r>
     </w:p>
     <w:p>
       <w:pPr>
         <w:pStyle w:val="Heading2"/>
       </w:pPr>
-      <w:bookmarkStart w:id="8" w:name="_Toc31807033"/>
+      <w:bookmarkStart w:id="11" w:name="_Toc31841310"/>
       <w:r>
         <w:t>Operational/Technical</w:t>
       </w:r>
       <w:r>
         <w:t xml:space="preserve"> Risks:</w:t>
       </w:r>
-      <w:bookmarkEnd w:id="8"/>
+      <w:bookmarkEnd w:id="11"/>
     </w:p>
     <w:p>
       <w:pPr>
@@ -2455,21 +2716,21 @@
       <w:pPr>
         <w:pStyle w:val="Heading2"/>
       </w:pPr>
-      <w:bookmarkStart w:id="9" w:name="_Toc31807034"/>
+      <w:bookmarkStart w:id="12" w:name="_Toc31841311"/>
       <w:r>
         <w:t>Economic Risks:</w:t>
       </w:r>
-      <w:bookmarkEnd w:id="9"/>
+      <w:bookmarkEnd w:id="12"/>
     </w:p>
     <w:p>
       <w:r>
         <w:t xml:space="preserve">When graduating, </w:t>
       </w:r>
-      <w:proofErr w:type="gramStart"/>
-      <w:r>
-        <w:t>The</w:t>
-      </w:r>
-      <w:proofErr w:type="gramEnd"/>
+      <w:r>
+        <w:t>the</w:t>
+      </w:r>
+      <w:bookmarkStart w:id="13" w:name="_GoBack"/>
+      <w:bookmarkEnd w:id="13"/>
       <w:r>
         <w:t xml:space="preserve"> maintenance fees must be considered </w:t>
       </w:r>
@@ -2495,140 +2756,6 @@
       </w:pPr>
       <w:r>
         <w:t xml:space="preserve"> </w:t>
-      </w:r>
-    </w:p>
-    <w:p>
-      <w:pPr>
-        <w:pStyle w:val="Heading1"/>
-      </w:pPr>
-      <w:bookmarkStart w:id="10" w:name="_Toc31807035"/>
-      <w:r>
-        <w:t>Team Profile</w:t>
-      </w:r>
-      <w:bookmarkEnd w:id="10"/>
-    </w:p>
-    <w:p>
-      <w:pPr>
-        <w:spacing w:before="240" w:after="240"/>
-      </w:pPr>
-      <w:r>
-        <w:rPr>
-          <w:b/>
-        </w:rPr>
-        <w:t>Baran</w:t>
-      </w:r>
-      <w:r>
-        <w:t xml:space="preserve"> </w:t>
-      </w:r>
-      <w:r>
-        <w:rPr>
-          <w:b/>
-        </w:rPr>
-        <w:t>Cetin</w:t>
-      </w:r>
-      <w:r>
-        <w:t xml:space="preserve"> – 3rd year Systems Analyst Student from Sheridan College with a background data analysis and web programming from my previous co-op placements. He has a solid fundamental understanding of system design and programming concepts but also enjoys building web/mobile applications. Prior to this program he was working as a junior consultant at an accounting software solutions company called Sandham Adams which used Microsoft Dynamics 365 - Business Central as their platform.</w:t>
-      </w:r>
-    </w:p>
-    <w:p>
-      <w:r>
-        <w:rPr>
-          <w:b/>
-        </w:rPr>
-        <w:t xml:space="preserve">Garrett </w:t>
-      </w:r>
-      <w:proofErr w:type="spellStart"/>
-      <w:r>
-        <w:rPr>
-          <w:b/>
-        </w:rPr>
-        <w:t>Hofland</w:t>
-      </w:r>
-      <w:proofErr w:type="spellEnd"/>
-      <w:r>
-        <w:rPr>
-          <w:b/>
-        </w:rPr>
-        <w:t xml:space="preserve"> </w:t>
-      </w:r>
-      <w:r>
-        <w:t xml:space="preserve">- 3rd year Systems Analyst student from </w:t>
-      </w:r>
-      <w:r>
-        <w:t>Sheridan</w:t>
-      </w:r>
-      <w:r>
-        <w:t xml:space="preserve"> college with experience in web technologies and log tracking. With work experience at Rogers Communications, he has a strong foundation in working through projects from start to finish, negotiating between both business team members and developers to deliver complete products.</w:t>
-      </w:r>
-    </w:p>
-    <w:p/>
-    <w:p>
-      <w:r>
-        <w:rPr>
-          <w:b/>
-        </w:rPr>
-        <w:t xml:space="preserve">Jonathan </w:t>
-      </w:r>
-      <w:proofErr w:type="spellStart"/>
-      <w:r>
-        <w:rPr>
-          <w:b/>
-        </w:rPr>
-        <w:t>Czupryna</w:t>
-      </w:r>
-      <w:proofErr w:type="spellEnd"/>
-      <w:r>
-        <w:rPr>
-          <w:b/>
-        </w:rPr>
-        <w:t xml:space="preserve"> </w:t>
-      </w:r>
-      <w:r>
-        <w:t>– 3rd year Systems Analyst Student from Sheridan College with networking and administration from previous co-op.  In high school I have solid fundamentals in coding due to my 3 semesters of coding in high school, and I also have a great understanding of design a SQL database and managing it with a project I made at my last co-op.</w:t>
-      </w:r>
-    </w:p>
-    <w:p/>
-    <w:p>
-      <w:proofErr w:type="spellStart"/>
-      <w:r>
-        <w:rPr>
-          <w:b/>
-        </w:rPr>
-        <w:t>Saher</w:t>
-      </w:r>
-      <w:proofErr w:type="spellEnd"/>
-      <w:r>
-        <w:rPr>
-          <w:b/>
-        </w:rPr>
-        <w:t xml:space="preserve"> Gill </w:t>
-      </w:r>
-      <w:r>
-        <w:t xml:space="preserve">– 3rd year Systems Analyst Student from Sheridan College with database administration and system security experience from previous work placements. Using his experiences from Region of Peel as a Service Desk Analyst, </w:t>
-      </w:r>
-      <w:proofErr w:type="spellStart"/>
-      <w:r>
-        <w:t>Saher</w:t>
-      </w:r>
-      <w:proofErr w:type="spellEnd"/>
-      <w:r>
-        <w:t xml:space="preserve"> </w:t>
-      </w:r>
-      <w:proofErr w:type="gramStart"/>
-      <w:r>
-        <w:t>is able to</w:t>
-      </w:r>
-      <w:proofErr w:type="gramEnd"/>
-      <w:r>
-        <w:t xml:space="preserve"> understand and identify issues based on information provided by clients. He has built strong skills in database administration and security through his co-op placement at SCI Group. With these skills, </w:t>
-      </w:r>
-      <w:proofErr w:type="spellStart"/>
-      <w:r>
-        <w:t>Saher</w:t>
-      </w:r>
-      <w:proofErr w:type="spellEnd"/>
-      <w:r>
-        <w:t xml:space="preserve"> will be able to assist in delivering a high quality and fully functioning product.</w:t>
       </w:r>
     </w:p>
     <w:p/>
@@ -2637,337 +2764,79 @@
     <w:p/>
     <w:p>
       <w:pPr>
-        <w:pStyle w:val="Heading1"/>
-      </w:pPr>
-      <w:bookmarkStart w:id="11" w:name="_Toc31807036"/>
-      <w:r>
-        <w:t>System Vision</w:t>
-      </w:r>
-      <w:bookmarkEnd w:id="11"/>
-    </w:p>
-    <w:p>
-      <w:pPr>
-        <w:spacing w:before="240" w:after="240"/>
-      </w:pPr>
-      <w:r>
-        <w:t xml:space="preserve">La </w:t>
-      </w:r>
-      <w:proofErr w:type="spellStart"/>
-      <w:r>
-        <w:t>Brehandaise</w:t>
-      </w:r>
-      <w:proofErr w:type="spellEnd"/>
-      <w:r>
-        <w:t xml:space="preserve"> catering, just as the name suggests, is primarily a catering business. La </w:t>
-      </w:r>
-      <w:proofErr w:type="spellStart"/>
-      <w:r>
-        <w:t>Brehandaise</w:t>
-      </w:r>
-      <w:proofErr w:type="spellEnd"/>
-      <w:r>
-        <w:t xml:space="preserve"> catering is trying to expand their business into a local restaurant where people can order in person or place orders online. The primary issue is the lack of an ordering system since their current website is still only focused on displaying catering services.</w:t>
-      </w:r>
-    </w:p>
-    <w:p>
-      <w:pPr>
-        <w:spacing w:before="240" w:after="240"/>
-      </w:pPr>
-      <w:r>
-        <w:t xml:space="preserve">La </w:t>
-      </w:r>
-      <w:proofErr w:type="spellStart"/>
-      <w:r>
-        <w:t>B</w:t>
-      </w:r>
-      <w:r>
-        <w:t>rehandaise</w:t>
-      </w:r>
-      <w:proofErr w:type="spellEnd"/>
-      <w:r>
-        <w:t xml:space="preserve"> catering is currently looking for a system that would allow customers to order food online for pickup or delivery. They also host cooking training sessions, which they want users to be able to register for. This will help them in expanding the reach of their business by allowing local customers to order or register from the convenience of their own homes.</w:t>
-      </w:r>
-    </w:p>
-    <w:p>
-      <w:pPr>
-        <w:spacing w:before="240" w:after="240"/>
-      </w:pPr>
-      <w:r>
-        <w:t xml:space="preserve">Our proposed system will have both the desired functionalities built into their site, with a dashboard to administrate the site. The dashboard will allow La </w:t>
-      </w:r>
-      <w:proofErr w:type="spellStart"/>
-      <w:r>
-        <w:t>B</w:t>
-      </w:r>
-      <w:r>
-        <w:t>rehandaise</w:t>
-      </w:r>
-      <w:proofErr w:type="spellEnd"/>
-      <w:r>
-        <w:t xml:space="preserve"> to manage their menu, cooking lessons, and online orders, as well as update the calendar. We will also create a mobile app to allow customers to view everything on the website and place orders, but with the convenience of an app. We will integrate a weekly newsletter that customers can sign up for to keep up to date on La </w:t>
-      </w:r>
-      <w:proofErr w:type="spellStart"/>
-      <w:r>
-        <w:t>B</w:t>
-      </w:r>
-      <w:r>
-        <w:t>rehandaise</w:t>
-      </w:r>
-      <w:proofErr w:type="spellEnd"/>
-      <w:r>
-        <w:t xml:space="preserve"> catering.</w:t>
-      </w:r>
-    </w:p>
-    <w:p>
-      <w:pPr>
-        <w:pStyle w:val="Heading1"/>
-      </w:pPr>
-      <w:bookmarkStart w:id="12" w:name="_Toc31807037"/>
-      <w:r>
-        <w:t>Existing System Description</w:t>
-      </w:r>
-      <w:bookmarkEnd w:id="12"/>
+        <w:spacing w:before="240" w:after="240"/>
+      </w:pPr>
+    </w:p>
+    <w:p>
+      <w:pPr>
+        <w:spacing w:before="240" w:after="240"/>
+      </w:pPr>
+    </w:p>
+    <w:p>
+      <w:pPr>
+        <w:spacing w:before="240" w:after="240"/>
+      </w:pPr>
+    </w:p>
+    <w:p>
+      <w:pPr>
+        <w:spacing w:before="240" w:after="240"/>
+      </w:pPr>
+    </w:p>
+    <w:p>
+      <w:pPr>
+        <w:spacing w:before="240" w:after="240"/>
+      </w:pPr>
+    </w:p>
+    <w:p>
+      <w:pPr>
+        <w:spacing w:before="240" w:after="240"/>
+      </w:pPr>
+    </w:p>
+    <w:p>
+      <w:pPr>
+        <w:spacing w:before="240" w:after="240"/>
+      </w:pPr>
+    </w:p>
+    <w:p>
+      <w:pPr>
+        <w:spacing w:before="240" w:after="240"/>
+      </w:pPr>
+    </w:p>
+    <w:p>
+      <w:pPr>
+        <w:spacing w:before="240" w:after="240"/>
+      </w:pPr>
+    </w:p>
+    <w:p>
+      <w:pPr>
+        <w:spacing w:before="240" w:after="240"/>
+      </w:pPr>
     </w:p>
     <w:p>
       <w:pPr>
         <w:pStyle w:val="Heading2"/>
       </w:pPr>
-      <w:bookmarkStart w:id="13" w:name="_Toc31807038"/>
-      <w:r>
-        <w:t>Primary Stakeholders and Descriptions</w:t>
-      </w:r>
-      <w:bookmarkEnd w:id="13"/>
-      <w:r>
-        <w:t xml:space="preserve"> </w:t>
-      </w:r>
-    </w:p>
-    <w:p>
-      <w:pPr>
-        <w:spacing w:before="240" w:after="240"/>
-        <w:contextualSpacing/>
-        <w:rPr>
-          <w:b/>
-          <w:bCs/>
-          <w:sz w:val="24"/>
-          <w:szCs w:val="24"/>
-        </w:rPr>
-      </w:pPr>
-      <w:r>
-        <w:rPr>
-          <w:b/>
-          <w:bCs/>
-        </w:rPr>
-        <w:t>Customer</w:t>
-      </w:r>
-    </w:p>
-    <w:p>
-      <w:pPr>
-        <w:spacing w:before="240" w:after="240"/>
-        <w:contextualSpacing/>
-      </w:pPr>
-      <w:r>
-        <w:t>Customers come in three categories, customers purchasing items in the front of store, customers who are looking for catering services, and customers that want to participate in cooking classes</w:t>
-      </w:r>
-    </w:p>
-    <w:p>
-      <w:pPr>
-        <w:spacing w:before="240" w:after="240"/>
-        <w:contextualSpacing/>
-      </w:pPr>
-      <w:r>
-        <w:rPr>
-          <w:b/>
-          <w:bCs/>
-        </w:rPr>
-        <w:t xml:space="preserve">Pierre-Yvon </w:t>
-      </w:r>
-      <w:proofErr w:type="spellStart"/>
-      <w:r>
-        <w:rPr>
-          <w:b/>
-          <w:bCs/>
-        </w:rPr>
-        <w:t>Poilbout</w:t>
-      </w:r>
-      <w:proofErr w:type="spellEnd"/>
-      <w:r>
-        <w:t xml:space="preserve"> </w:t>
-      </w:r>
-    </w:p>
-    <w:p>
-      <w:pPr>
-        <w:spacing w:before="240" w:after="240"/>
-        <w:contextualSpacing/>
-      </w:pPr>
-      <w:r>
-        <w:t xml:space="preserve">- </w:t>
-      </w:r>
-      <w:r>
-        <w:t>Store manager, delivery driver and primary business contact</w:t>
-      </w:r>
-    </w:p>
-    <w:p>
-      <w:pPr>
-        <w:spacing w:before="240" w:after="240"/>
-        <w:contextualSpacing/>
-      </w:pPr>
-      <w:r>
-        <w:rPr>
-          <w:b/>
-          <w:bCs/>
-        </w:rPr>
-        <w:t xml:space="preserve">Pascal </w:t>
-      </w:r>
-      <w:proofErr w:type="spellStart"/>
-      <w:r>
-        <w:rPr>
-          <w:b/>
-          <w:bCs/>
-        </w:rPr>
-        <w:t>Poilbout</w:t>
-      </w:r>
-      <w:proofErr w:type="spellEnd"/>
-      <w:r>
-        <w:t xml:space="preserve"> </w:t>
-      </w:r>
-    </w:p>
-    <w:p>
-      <w:pPr>
-        <w:spacing w:before="240" w:after="240"/>
-        <w:contextualSpacing/>
-      </w:pPr>
-      <w:r>
-        <w:t xml:space="preserve">- </w:t>
-      </w:r>
-      <w:r>
-        <w:t>Head chef and owner</w:t>
-      </w:r>
-    </w:p>
-    <w:p>
-      <w:pPr>
-        <w:spacing w:before="240" w:after="240"/>
-        <w:contextualSpacing/>
-      </w:pPr>
-      <w:r>
-        <w:rPr>
-          <w:b/>
-          <w:bCs/>
-        </w:rPr>
-        <w:t xml:space="preserve">Martial </w:t>
-      </w:r>
-      <w:proofErr w:type="spellStart"/>
-      <w:r>
-        <w:rPr>
-          <w:b/>
-          <w:bCs/>
-        </w:rPr>
-        <w:t>Poilbout</w:t>
-      </w:r>
-      <w:proofErr w:type="spellEnd"/>
-      <w:r>
-        <w:t xml:space="preserve"> </w:t>
-      </w:r>
-    </w:p>
-    <w:p>
-      <w:pPr>
-        <w:spacing w:before="240" w:after="240"/>
-        <w:contextualSpacing/>
-      </w:pPr>
-      <w:r>
-        <w:t xml:space="preserve">- </w:t>
-      </w:r>
-      <w:r>
-        <w:t>Executive chef</w:t>
-      </w:r>
-    </w:p>
-    <w:p>
-      <w:pPr>
-        <w:spacing w:before="240" w:after="240"/>
-        <w:contextualSpacing/>
-      </w:pPr>
-      <w:r>
-        <w:rPr>
-          <w:b/>
-          <w:bCs/>
-        </w:rPr>
-        <w:t>IT Consultant and Web Designer</w:t>
-      </w:r>
-      <w:r>
-        <w:t xml:space="preserve"> </w:t>
-      </w:r>
-    </w:p>
-    <w:p>
-      <w:pPr>
-        <w:spacing w:before="240" w:after="240"/>
-        <w:contextualSpacing/>
-      </w:pPr>
-      <w:r>
-        <w:t xml:space="preserve">- </w:t>
-      </w:r>
-      <w:r>
-        <w:t>Designed and maintains the website as it stands in its current form</w:t>
-      </w:r>
-    </w:p>
-    <w:p>
-      <w:pPr>
-        <w:spacing w:before="240" w:after="240"/>
-      </w:pPr>
-    </w:p>
-    <w:p>
-      <w:pPr>
-        <w:spacing w:before="240" w:after="240"/>
-      </w:pPr>
-    </w:p>
-    <w:p>
-      <w:pPr>
-        <w:spacing w:before="240" w:after="240"/>
-      </w:pPr>
-    </w:p>
-    <w:p>
-      <w:pPr>
-        <w:spacing w:before="240" w:after="240"/>
-      </w:pPr>
+      <w:bookmarkStart w:id="14" w:name="_Toc31841316"/>
+      <w:r>
+        <w:lastRenderedPageBreak/>
+        <w:t>La Brehandaise’s Current System</w:t>
+      </w:r>
+      <w:bookmarkEnd w:id="14"/>
+    </w:p>
+    <w:p>
+      <w:pPr>
+        <w:spacing w:before="240" w:after="240"/>
+      </w:pPr>
+      <w:r>
+        <w:tab/>
+        <w:t>La Brehandaise Catering’s current system only facilitates walk-in customers and customers with access to the weekly newsletter sent out by the Store Manager, Pierre. For a walk-in customer, they purchase any food or beverages like a normal café and complete their transaction in the store. The other way a customer can purchase an item, done through the newsletter sent by email, is by replying to the email or by calling in to the store with what product are interested in and what day they would like the product delivered. The order is prepared the day of the order for most products, excluding items like soups which are made in bulk and frozen. These orders are then fulfilled every weekday between 17:00 and 18:00 by a member of the staff delivering the order to the customer.</w:t>
+      </w:r>
     </w:p>
     <w:p>
       <w:pPr>
         <w:pStyle w:val="Heading2"/>
       </w:pPr>
-      <w:bookmarkStart w:id="14" w:name="_Toc31807039"/>
-      <w:r>
-        <w:t xml:space="preserve">La </w:t>
-      </w:r>
-      <w:proofErr w:type="spellStart"/>
-      <w:r>
-        <w:t>Brehandaise’s</w:t>
-      </w:r>
-      <w:proofErr w:type="spellEnd"/>
-      <w:r>
-        <w:t xml:space="preserve"> Current System</w:t>
-      </w:r>
-      <w:bookmarkEnd w:id="14"/>
-    </w:p>
-    <w:p>
-      <w:pPr>
-        <w:spacing w:before="240" w:after="240"/>
-      </w:pPr>
-      <w:r>
-        <w:tab/>
-        <w:t xml:space="preserve">La </w:t>
-      </w:r>
-      <w:proofErr w:type="spellStart"/>
-      <w:r>
-        <w:t>Brehandaise</w:t>
-      </w:r>
-      <w:proofErr w:type="spellEnd"/>
-      <w:r>
-        <w:t xml:space="preserve"> Catering’s current system only facilitates walk-in customers and customers with access to the weekly newsletter sent out by the Store Manager, Pierre. For a walk-in customer, they purchase any food or beverages like a normal café and complete their transaction in the store. The other way a customer can purchase an item, done through the newsletter sent by email, is by replying to the email or by calling in to the store with what product are interested in and what day they would like the product delivered. The order is prepared the day of the order for most products, excluding items like soups which are made in bulk and frozen. These orders are then fulfilled every weekday between 17:00 and 18:00 by a member of the staff delivering the order to the customer.</w:t>
-      </w:r>
-    </w:p>
-    <w:p>
-      <w:pPr>
-        <w:pStyle w:val="Heading2"/>
-      </w:pPr>
-      <w:bookmarkStart w:id="15" w:name="_Toc31807040"/>
+      <w:bookmarkStart w:id="15" w:name="_Toc31841317"/>
       <w:r>
         <w:t>Environmental Scan</w:t>
       </w:r>
@@ -3003,14 +2872,12 @@
           <w:b/>
         </w:rPr>
       </w:pPr>
-      <w:proofErr w:type="spellStart"/>
       <w:r>
         <w:rPr>
           <w:b/>
         </w:rPr>
         <w:t>SquareUp</w:t>
       </w:r>
-      <w:proofErr w:type="spellEnd"/>
     </w:p>
     <w:p>
       <w:pPr>
@@ -3018,36 +2885,33 @@
       </w:pPr>
       <w:r>
         <w:tab/>
-      </w:r>
-      <w:proofErr w:type="spellStart"/>
-      <w:r>
-        <w:t>SquareUp</w:t>
-      </w:r>
-      <w:proofErr w:type="spellEnd"/>
-      <w:r>
-        <w:t xml:space="preserve"> runs on the same subscription model as </w:t>
+        <w:t xml:space="preserve">SquareUp runs on the same subscription model as </w:t>
       </w:r>
       <w:r>
         <w:t>S</w:t>
       </w:r>
       <w:r>
-        <w:t xml:space="preserve">hopify and applies similar charges to the transactions that are made through its e-commerce services. The plans are a little bit less expensive than Shopify, except under the more expensive tiers of subscription. For a business the number of tools available to a store are limited unless they are actively subscribed to the most expensive tier, and if not subscribed to that tier it is not possible to use a custom domain name and </w:t>
-      </w:r>
-      <w:proofErr w:type="spellStart"/>
-      <w:r>
-        <w:t>SquareUp</w:t>
-      </w:r>
-      <w:proofErr w:type="spellEnd"/>
-      <w:r>
-        <w:t xml:space="preserve"> will run their own banner ads on a company’s website.</w:t>
-      </w:r>
+        <w:t>hopify and applies similar charges to the transactions that are made through its e-commerce services. The plans are a little bit less expensive than Shopify, except under the more expensive tiers of subscription. For a business the number of tools available to a store are limited unless they are actively subscribed to the most expensive tier, and if not subscribed to that tier it is not possible to use a custom domain name and SquareUp will run their own banner ads on a company’s website.</w:t>
+      </w:r>
+      <w:bookmarkStart w:id="16" w:name="_Toc31841318"/>
+    </w:p>
+    <w:p>
+      <w:pPr>
+        <w:spacing w:before="240" w:after="240"/>
+      </w:pPr>
     </w:p>
     <w:p>
       <w:pPr>
         <w:pStyle w:val="Heading2"/>
       </w:pPr>
-      <w:bookmarkStart w:id="16" w:name="_Toc31807041"/>
-      <w:r>
+    </w:p>
+    <w:p/>
+    <w:p>
+      <w:pPr>
+        <w:pStyle w:val="Heading2"/>
+      </w:pPr>
+      <w:r>
+        <w:lastRenderedPageBreak/>
         <w:t>How Our Project is Different</w:t>
       </w:r>
       <w:bookmarkEnd w:id="16"/>
@@ -3058,40 +2922,20 @@
       </w:pPr>
       <w:r>
         <w:tab/>
-        <w:t xml:space="preserve">Our online ordering system will differentiate itself from the current systems available for purchase on the market in a few important aspects. First, our application will not be charging a subscription fee for the creation of the site, and we will not be taking a percentage of the sales </w:t>
-      </w:r>
-      <w:r>
-        <w:lastRenderedPageBreak/>
-        <w:t xml:space="preserve">that this system processes for each transaction. Although the charges for all transactions on an e-commerce system are usually on the smaller side, for example 2% for all </w:t>
+        <w:t xml:space="preserve">Our online ordering system will differentiate itself from the current systems available for purchase on the market in a few important aspects. First, our application will not be charging a subscription fee for the creation of the site, and we will not be taking a percentage of the sales that this system processes for each transaction. Although the charges for all transactions on an e-commerce system are usually on the smaller side, for example 2% for all </w:t>
       </w:r>
       <w:r>
         <w:t>S</w:t>
       </w:r>
       <w:r>
-        <w:t xml:space="preserve">hopify purchases, they can significantly impact the bottom line of a business depending on their margins and can quickly add up when added on to an already expensive subscription model. Another aspect in which our project differentiates from current systems available for purchase right now is that it will not be one-size fits all. We will be offering our services to La </w:t>
-      </w:r>
-      <w:proofErr w:type="spellStart"/>
-      <w:r>
-        <w:t>Brehandaise</w:t>
-      </w:r>
-      <w:proofErr w:type="spellEnd"/>
-      <w:r>
-        <w:t xml:space="preserve"> to build a fully proprietary system that will fit exactly the needs of our client. Where often e-commerce sites come with different tiers or bundles, that lead to a customer paying for more features than they want or can utilize. In addition, some of the most crucial features for a small company such as search engine optimization (SEO), custom orders and customer interaction are locked behind higher tiers of payment that can quickly cause the cost of running a website to get out of hand. During our meeting La </w:t>
-      </w:r>
-      <w:proofErr w:type="spellStart"/>
-      <w:r>
-        <w:t>Brehandaise</w:t>
-      </w:r>
-      <w:proofErr w:type="spellEnd"/>
-      <w:r>
-        <w:t xml:space="preserve">, they did voice concern over the price of competitors in the marketplace and our team is confident that we will be able to implement the features requested by our project sponsor, without the same cost of subscription. Our team would be able to facilitate this by bypassing the subscription model of modern e-commerce companies and by providing a ground-up approach to the development of their e-commerce system. </w:t>
+        <w:t xml:space="preserve">hopify purchases, they can significantly impact the bottom line of a business depending on their margins and can quickly add up when added on to an already expensive subscription model. Another aspect in which our project differentiates from current systems available for purchase right now is that it will not be one-size fits all. We will be offering our services to La Brehandaise to build a fully proprietary system that will fit exactly the needs of our client. Where often e-commerce sites come with different tiers or bundles, that lead to a customer paying for more features than they want or can utilize. In addition, some of the most crucial features for a small company such as search engine optimization (SEO), custom orders and customer interaction are locked behind higher tiers of payment that can quickly cause the cost of running a website to get out of hand. During our meeting La Brehandaise, they did voice concern over the price of competitors in the marketplace and our team is confident that we will be able to implement the features requested by our project sponsor, without the same cost of subscription. Our team would be able to facilitate this by bypassing the subscription model of modern e-commerce companies and by providing a ground-up approach to the development of their e-commerce system. </w:t>
       </w:r>
     </w:p>
     <w:p>
       <w:pPr>
         <w:pStyle w:val="Heading2"/>
       </w:pPr>
-      <w:bookmarkStart w:id="17" w:name="_Toc31807042"/>
+      <w:bookmarkStart w:id="17" w:name="_Toc31841319"/>
       <w:r>
         <w:t>Context Diagram</w:t>
       </w:r>
@@ -3106,74 +2950,10 @@
           <w:noProof/>
         </w:rPr>
         <w:drawing>
-          <wp:inline distT="114300" distB="114300" distL="114300" distR="114300">
-            <wp:extent cx="5943600" cy="3365500"/>
-            <wp:effectExtent l="0" t="0" r="0" b="0"/>
-            <wp:docPr id="1" name="image1.jpg"/>
-            <wp:cNvGraphicFramePr/>
-            <a:graphic xmlns:a="http://schemas.openxmlformats.org/drawingml/2006/main">
-              <a:graphicData uri="http://schemas.openxmlformats.org/drawingml/2006/picture">
-                <pic:pic xmlns:pic="http://schemas.openxmlformats.org/drawingml/2006/picture">
-                  <pic:nvPicPr>
-                    <pic:cNvPr id="0" name="image1.jpg"/>
-                    <pic:cNvPicPr preferRelativeResize="0"/>
-                  </pic:nvPicPr>
-                  <pic:blipFill>
-                    <a:blip r:embed="rId10"/>
-                    <a:srcRect/>
-                    <a:stretch>
-                      <a:fillRect/>
-                    </a:stretch>
-                  </pic:blipFill>
-                  <pic:spPr>
-                    <a:xfrm>
-                      <a:off x="0" y="0"/>
-                      <a:ext cx="5943600" cy="3365500"/>
-                    </a:xfrm>
-                    <a:prstGeom prst="rect">
-                      <a:avLst/>
-                    </a:prstGeom>
-                    <a:ln/>
-                  </pic:spPr>
-                </pic:pic>
-              </a:graphicData>
-            </a:graphic>
-          </wp:inline>
-        </w:drawing>
-      </w:r>
-    </w:p>
-    <w:p>
-      <w:pPr>
-        <w:pStyle w:val="Heading2"/>
-      </w:pPr>
-      <w:bookmarkStart w:id="18" w:name="_Toc31807043"/>
-      <w:r>
-        <w:lastRenderedPageBreak/>
-        <w:t>System Architecture</w:t>
-      </w:r>
-      <w:bookmarkEnd w:id="18"/>
-      <w:r>
-        <w:t xml:space="preserve"> </w:t>
-      </w:r>
-    </w:p>
-    <w:p>
-      <w:pPr>
-        <w:spacing w:before="240" w:after="240"/>
-        <w:rPr>
-          <w:b/>
-          <w:sz w:val="24"/>
-          <w:szCs w:val="24"/>
-        </w:rPr>
-      </w:pPr>
-      <w:r>
-        <w:rPr>
-          <w:noProof/>
-        </w:rPr>
-        <w:drawing>
-          <wp:inline distT="0" distB="0" distL="0" distR="0" wp14:anchorId="017554BA" wp14:editId="4304E53C">
-            <wp:extent cx="5676900" cy="3930650"/>
-            <wp:effectExtent l="0" t="0" r="0" b="0"/>
-            <wp:docPr id="2" name="Picture 2"/>
+          <wp:inline distT="0" distB="0" distL="0" distR="0" wp14:anchorId="3FE5D807" wp14:editId="67851284">
+            <wp:extent cx="5943600" cy="3496268"/>
+            <wp:effectExtent l="0" t="0" r="0" b="9525"/>
+            <wp:docPr id="3" name="Picture 3"/>
             <wp:cNvGraphicFramePr>
               <a:graphicFrameLocks xmlns:a="http://schemas.openxmlformats.org/drawingml/2006/main" noChangeAspect="1"/>
             </wp:cNvGraphicFramePr>
@@ -3181,23 +2961,116 @@
               <a:graphicData uri="http://schemas.openxmlformats.org/drawingml/2006/picture">
                 <pic:pic xmlns:pic="http://schemas.openxmlformats.org/drawingml/2006/picture">
                   <pic:nvPicPr>
-                    <pic:cNvPr id="1" name=""/>
-                    <pic:cNvPicPr/>
+                    <pic:cNvPr id="0" name="Picture 2"/>
+                    <pic:cNvPicPr>
+                      <a:picLocks noChangeAspect="1" noChangeArrowheads="1"/>
+                    </pic:cNvPicPr>
                   </pic:nvPicPr>
                   <pic:blipFill>
-                    <a:blip r:embed="rId11"/>
+                    <a:blip r:embed="rId10">
+                      <a:extLst>
+                        <a:ext uri="{28A0092B-C50C-407E-A947-70E740481C1C}">
+                          <a14:useLocalDpi xmlns:a14="http://schemas.microsoft.com/office/drawing/2010/main" val="0"/>
+                        </a:ext>
+                      </a:extLst>
+                    </a:blip>
+                    <a:srcRect/>
                     <a:stretch>
                       <a:fillRect/>
                     </a:stretch>
                   </pic:blipFill>
-                  <pic:spPr>
+                  <pic:spPr bwMode="auto">
                     <a:xfrm>
                       <a:off x="0" y="0"/>
-                      <a:ext cx="5691016" cy="3940424"/>
+                      <a:ext cx="5943600" cy="3496268"/>
                     </a:xfrm>
                     <a:prstGeom prst="rect">
                       <a:avLst/>
                     </a:prstGeom>
+                    <a:noFill/>
+                    <a:ln>
+                      <a:noFill/>
+                    </a:ln>
+                  </pic:spPr>
+                </pic:pic>
+              </a:graphicData>
+            </a:graphic>
+          </wp:inline>
+        </w:drawing>
+      </w:r>
+    </w:p>
+    <w:p>
+      <w:pPr>
+        <w:pStyle w:val="Heading2"/>
+      </w:pPr>
+      <w:bookmarkStart w:id="18" w:name="_Toc31841320"/>
+      <w:r>
+        <w:lastRenderedPageBreak/>
+        <w:t xml:space="preserve">High Level </w:t>
+      </w:r>
+      <w:r>
+        <w:t>System Architecture</w:t>
+      </w:r>
+      <w:bookmarkEnd w:id="18"/>
+      <w:r>
+        <w:t xml:space="preserve"> </w:t>
+      </w:r>
+    </w:p>
+    <w:p>
+      <w:pPr>
+        <w:spacing w:before="240" w:after="240"/>
+        <w:rPr>
+          <w:b/>
+          <w:sz w:val="24"/>
+          <w:szCs w:val="24"/>
+        </w:rPr>
+      </w:pPr>
+      <w:r>
+        <w:rPr>
+          <w:noProof/>
+        </w:rPr>
+        <w:drawing>
+          <wp:inline distT="0" distB="0" distL="0" distR="0">
+            <wp:extent cx="5943600" cy="5432425"/>
+            <wp:effectExtent l="0" t="0" r="0" b="0"/>
+            <wp:docPr id="6" name="Picture 6"/>
+            <wp:cNvGraphicFramePr>
+              <a:graphicFrameLocks xmlns:a="http://schemas.openxmlformats.org/drawingml/2006/main" noChangeAspect="1"/>
+            </wp:cNvGraphicFramePr>
+            <a:graphic xmlns:a="http://schemas.openxmlformats.org/drawingml/2006/main">
+              <a:graphicData uri="http://schemas.openxmlformats.org/drawingml/2006/picture">
+                <pic:pic xmlns:pic="http://schemas.openxmlformats.org/drawingml/2006/picture">
+                  <pic:nvPicPr>
+                    <pic:cNvPr id="0" name="Picture 3"/>
+                    <pic:cNvPicPr>
+                      <a:picLocks noChangeAspect="1" noChangeArrowheads="1"/>
+                    </pic:cNvPicPr>
+                  </pic:nvPicPr>
+                  <pic:blipFill>
+                    <a:blip r:embed="rId11">
+                      <a:extLst>
+                        <a:ext uri="{28A0092B-C50C-407E-A947-70E740481C1C}">
+                          <a14:useLocalDpi xmlns:a14="http://schemas.microsoft.com/office/drawing/2010/main" val="0"/>
+                        </a:ext>
+                      </a:extLst>
+                    </a:blip>
+                    <a:srcRect/>
+                    <a:stretch>
+                      <a:fillRect/>
+                    </a:stretch>
+                  </pic:blipFill>
+                  <pic:spPr bwMode="auto">
+                    <a:xfrm>
+                      <a:off x="0" y="0"/>
+                      <a:ext cx="5943600" cy="5432425"/>
+                    </a:xfrm>
+                    <a:prstGeom prst="rect">
+                      <a:avLst/>
+                    </a:prstGeom>
+                    <a:noFill/>
+                    <a:ln>
+                      <a:noFill/>
+                    </a:ln>
                   </pic:spPr>
                 </pic:pic>
               </a:graphicData>
@@ -4237,7 +4110,9 @@
     <w:rsid w:val="002C2114"/>
     <w:rsid w:val="00511A5C"/>
     <w:rsid w:val="006675D5"/>
+    <w:rsid w:val="00982BBF"/>
     <w:rsid w:val="009F696F"/>
+    <w:rsid w:val="00B636D4"/>
     <w:rsid w:val="00CD1677"/>
   </w:rsids>
   <m:mathPr>
@@ -5050,7 +4925,7 @@
 </file>
 
 <file path=customXml/itemProps2.xml><?xml version="1.0" encoding="utf-8"?>
-<ds:datastoreItem xmlns:ds="http://schemas.openxmlformats.org/officeDocument/2006/customXml" ds:itemID="{30F4E1D8-E150-49D2-962B-0AAECD1BC446}">
+<ds:datastoreItem xmlns:ds="http://schemas.openxmlformats.org/officeDocument/2006/customXml" ds:itemID="{D8C6837F-7E5F-4450-9584-1B75E051C536}">
   <ds:schemaRefs>
     <ds:schemaRef ds:uri="http://schemas.openxmlformats.org/officeDocument/2006/bibliography"/>
   </ds:schemaRefs>

</xml_diff>